<commit_message>
Add Diagram of Objects
</commit_message>
<xml_diff>
--- a/doc/Pruebas Unitarias Automaticas.docx
+++ b/doc/Pruebas Unitarias Automaticas.docx
@@ -2430,17 +2430,7 @@
                 <w:sz w:val="20"/>
                 <w:lang w:eastAsia="es-CO"/>
               </w:rPr>
-              <w:t xml:space="preserve"> </w:t>
-            </w:r>
-            <w:r>
-              <w:rPr>
-                <w:rFonts w:ascii="Arial" w:eastAsia="Times New Roman" w:hAnsi="Arial" w:cs="Arial"/>
-                <w:bCs/>
-                <w:color w:val="000000"/>
-                <w:sz w:val="20"/>
-                <w:lang w:eastAsia="es-CO"/>
-              </w:rPr>
-              <w:t>la velocidad orbital</w:t>
+              <w:t xml:space="preserve"> la velocidad orbital</w:t>
             </w:r>
             <w:r>
               <w:rPr>
@@ -2832,15 +2822,7 @@
                 <w:sz w:val="20"/>
                 <w:lang w:eastAsia="es-CO"/>
               </w:rPr>
-              <w:t>velocidad orbital</w:t>
-            </w:r>
-            <w:r>
-              <w:rPr>
-                <w:rFonts w:ascii="Arial" w:eastAsia="Times New Roman" w:hAnsi="Arial" w:cs="Arial"/>
-                <w:sz w:val="20"/>
-                <w:lang w:eastAsia="es-CO"/>
-              </w:rPr>
-              <w:t xml:space="preserve"> </w:t>
+              <w:t xml:space="preserve">velocidad orbital </w:t>
             </w:r>
             <w:r>
               <w:rPr>
@@ -2990,27 +2972,7 @@
                 <w:sz w:val="20"/>
                 <w:lang w:eastAsia="es-CO"/>
               </w:rPr>
-              <w:t xml:space="preserve"> </w:t>
-            </w:r>
-            <w:r>
-              <w:rPr>
-                <w:rFonts w:ascii="Arial" w:eastAsia="Times New Roman" w:hAnsi="Arial" w:cs="Arial"/>
-                <w:bCs/>
-                <w:color w:val="000000"/>
-                <w:sz w:val="20"/>
-                <w:lang w:eastAsia="es-CO"/>
-              </w:rPr>
-              <w:t>el periodo</w:t>
-            </w:r>
-            <w:r>
-              <w:rPr>
-                <w:rFonts w:ascii="Arial" w:eastAsia="Times New Roman" w:hAnsi="Arial" w:cs="Arial"/>
-                <w:bCs/>
-                <w:color w:val="000000"/>
-                <w:sz w:val="20"/>
-                <w:lang w:eastAsia="es-CO"/>
-              </w:rPr>
-              <w:t xml:space="preserve"> orbital</w:t>
+              <w:t xml:space="preserve"> el periodo orbital</w:t>
             </w:r>
             <w:r>
               <w:rPr>
@@ -3402,15 +3364,7 @@
                 <w:sz w:val="20"/>
                 <w:lang w:eastAsia="es-CO"/>
               </w:rPr>
-              <w:t xml:space="preserve">periodo </w:t>
-            </w:r>
-            <w:r>
-              <w:rPr>
-                <w:rFonts w:ascii="Arial" w:eastAsia="Times New Roman" w:hAnsi="Arial" w:cs="Arial"/>
-                <w:sz w:val="20"/>
-                <w:lang w:eastAsia="es-CO"/>
-              </w:rPr>
-              <w:t xml:space="preserve">orbital </w:t>
+              <w:t xml:space="preserve">periodo orbital </w:t>
             </w:r>
             <w:r>
               <w:rPr>
@@ -3560,27 +3514,7 @@
                 <w:sz w:val="20"/>
                 <w:lang w:eastAsia="es-CO"/>
               </w:rPr>
-              <w:t xml:space="preserve"> </w:t>
-            </w:r>
-            <w:r>
-              <w:rPr>
-                <w:rFonts w:ascii="Arial" w:eastAsia="Times New Roman" w:hAnsi="Arial" w:cs="Arial"/>
-                <w:bCs/>
-                <w:color w:val="000000"/>
-                <w:sz w:val="20"/>
-                <w:lang w:eastAsia="es-CO"/>
-              </w:rPr>
-              <w:t>la inclinación</w:t>
-            </w:r>
-            <w:r>
-              <w:rPr>
-                <w:rFonts w:ascii="Arial" w:eastAsia="Times New Roman" w:hAnsi="Arial" w:cs="Arial"/>
-                <w:bCs/>
-                <w:color w:val="000000"/>
-                <w:sz w:val="20"/>
-                <w:lang w:eastAsia="es-CO"/>
-              </w:rPr>
-              <w:t xml:space="preserve"> orbital</w:t>
+              <w:t xml:space="preserve"> la inclinación orbital</w:t>
             </w:r>
             <w:r>
               <w:rPr>
@@ -3972,15 +3906,7 @@
                 <w:sz w:val="20"/>
                 <w:lang w:eastAsia="es-CO"/>
               </w:rPr>
-              <w:t xml:space="preserve">inclinación </w:t>
-            </w:r>
-            <w:r>
-              <w:rPr>
-                <w:rFonts w:ascii="Arial" w:eastAsia="Times New Roman" w:hAnsi="Arial" w:cs="Arial"/>
-                <w:sz w:val="20"/>
-                <w:lang w:eastAsia="es-CO"/>
-              </w:rPr>
-              <w:t xml:space="preserve">orbital </w:t>
+              <w:t xml:space="preserve">inclinación orbital </w:t>
             </w:r>
             <w:r>
               <w:rPr>
@@ -4130,17 +4056,7 @@
                 <w:sz w:val="20"/>
                 <w:lang w:eastAsia="es-CO"/>
               </w:rPr>
-              <w:t xml:space="preserve"> </w:t>
-            </w:r>
-            <w:r>
-              <w:rPr>
-                <w:rFonts w:ascii="Arial" w:eastAsia="Times New Roman" w:hAnsi="Arial" w:cs="Arial"/>
-                <w:bCs/>
-                <w:color w:val="000000"/>
-                <w:sz w:val="20"/>
-                <w:lang w:eastAsia="es-CO"/>
-              </w:rPr>
-              <w:t>la imagen del planeta</w:t>
+              <w:t xml:space="preserve"> la imagen del planeta</w:t>
             </w:r>
             <w:r>
               <w:rPr>
@@ -4338,8 +4254,6 @@
             </w:r>
           </w:p>
         </w:tc>
-        <w:bookmarkStart w:id="0" w:name="_GoBack"/>
-        <w:bookmarkEnd w:id="0"/>
       </w:tr>
       <w:tr>
         <w:trPr>
@@ -4534,15 +4448,7 @@
                 <w:sz w:val="20"/>
                 <w:lang w:eastAsia="es-CO"/>
               </w:rPr>
-              <w:t>imagen</w:t>
-            </w:r>
-            <w:r>
-              <w:rPr>
-                <w:rFonts w:ascii="Arial" w:eastAsia="Times New Roman" w:hAnsi="Arial" w:cs="Arial"/>
-                <w:sz w:val="20"/>
-                <w:lang w:eastAsia="es-CO"/>
-              </w:rPr>
-              <w:t xml:space="preserve"> </w:t>
+              <w:t xml:space="preserve">imagen </w:t>
             </w:r>
             <w:r>
               <w:rPr>
@@ -4560,6 +4466,1859 @@
       <w:pPr>
         <w:rPr>
           <w:rFonts w:ascii="Arial" w:hAnsi="Arial" w:cs="Arial"/>
+        </w:rPr>
+      </w:pPr>
+    </w:p>
+    <w:p>
+      <w:pPr>
+        <w:rPr>
+          <w:rFonts w:ascii="Arial" w:hAnsi="Arial" w:cs="Arial"/>
+        </w:rPr>
+      </w:pPr>
+    </w:p>
+    <w:p>
+      <w:pPr>
+        <w:rPr>
+          <w:rFonts w:ascii="Arial" w:hAnsi="Arial" w:cs="Arial"/>
+        </w:rPr>
+      </w:pPr>
+    </w:p>
+    <w:p>
+      <w:pPr>
+        <w:rPr>
+          <w:rFonts w:ascii="Arial" w:hAnsi="Arial" w:cs="Arial"/>
+        </w:rPr>
+      </w:pPr>
+    </w:p>
+    <w:p>
+      <w:pPr>
+        <w:rPr>
+          <w:rFonts w:ascii="Arial" w:hAnsi="Arial" w:cs="Arial"/>
+        </w:rPr>
+      </w:pPr>
+    </w:p>
+    <w:p>
+      <w:pPr>
+        <w:rPr>
+          <w:rFonts w:ascii="Arial" w:hAnsi="Arial" w:cs="Arial"/>
+        </w:rPr>
+      </w:pPr>
+    </w:p>
+    <w:p>
+      <w:pPr>
+        <w:rPr>
+          <w:rFonts w:ascii="Arial" w:hAnsi="Arial" w:cs="Arial"/>
+        </w:rPr>
+      </w:pPr>
+    </w:p>
+    <w:p>
+      <w:pPr>
+        <w:rPr>
+          <w:rFonts w:ascii="Arial" w:hAnsi="Arial" w:cs="Arial"/>
+        </w:rPr>
+      </w:pPr>
+    </w:p>
+    <w:p>
+      <w:pPr>
+        <w:spacing w:after="0" w:line="240" w:lineRule="auto"/>
+        <w:rPr>
+          <w:rFonts w:ascii="Arial" w:eastAsia="Times New Roman" w:hAnsi="Arial" w:cs="Arial"/>
+          <w:b/>
+          <w:bCs/>
+          <w:color w:val="000000"/>
+          <w:sz w:val="24"/>
+          <w:lang w:eastAsia="es-CO"/>
+        </w:rPr>
+      </w:pPr>
+      <w:r>
+        <w:rPr>
+          <w:rFonts w:ascii="Arial" w:eastAsia="Times New Roman" w:hAnsi="Arial" w:cs="Arial"/>
+          <w:b/>
+          <w:bCs/>
+          <w:color w:val="000000"/>
+          <w:sz w:val="24"/>
+          <w:lang w:eastAsia="es-CO"/>
+        </w:rPr>
+        <w:lastRenderedPageBreak/>
+        <w:t>CONFIGURACIÓN DE LOS ESCENARIOS</w:t>
+      </w:r>
+    </w:p>
+    <w:p>
+      <w:pPr>
+        <w:spacing w:after="0" w:line="240" w:lineRule="auto"/>
+        <w:jc w:val="both"/>
+        <w:rPr>
+          <w:rFonts w:ascii="Arial" w:eastAsia="Times New Roman" w:hAnsi="Arial" w:cs="Arial"/>
+          <w:b/>
+          <w:bCs/>
+          <w:color w:val="000000"/>
+          <w:lang w:eastAsia="es-CO"/>
+        </w:rPr>
+      </w:pPr>
+    </w:p>
+    <w:p>
+      <w:pPr>
+        <w:spacing w:after="0" w:line="240" w:lineRule="auto"/>
+        <w:jc w:val="both"/>
+        <w:rPr>
+          <w:rFonts w:ascii="Arial" w:eastAsia="Times New Roman" w:hAnsi="Arial" w:cs="Arial"/>
+          <w:lang w:eastAsia="es-CO"/>
+        </w:rPr>
+      </w:pPr>
+    </w:p>
+    <w:tbl>
+      <w:tblPr>
+        <w:tblW w:w="10473" w:type="dxa"/>
+        <w:jc w:val="center"/>
+        <w:tblCellMar>
+          <w:top w:w="15" w:type="dxa"/>
+          <w:left w:w="15" w:type="dxa"/>
+          <w:bottom w:w="15" w:type="dxa"/>
+          <w:right w:w="15" w:type="dxa"/>
+        </w:tblCellMar>
+        <w:tblLook w:val="04A0" w:firstRow="1" w:lastRow="0" w:firstColumn="1" w:lastColumn="0" w:noHBand="0" w:noVBand="1"/>
+      </w:tblPr>
+      <w:tblGrid>
+        <w:gridCol w:w="1941"/>
+        <w:gridCol w:w="1950"/>
+        <w:gridCol w:w="6582"/>
+      </w:tblGrid>
+      <w:tr>
+        <w:trPr>
+          <w:trHeight w:val="124"/>
+          <w:jc w:val="center"/>
+        </w:trPr>
+        <w:tc>
+          <w:tcPr>
+            <w:tcW w:w="1941" w:type="dxa"/>
+            <w:tcBorders>
+              <w:top w:val="single" w:sz="8" w:space="0" w:color="000000"/>
+              <w:left w:val="single" w:sz="8" w:space="0" w:color="000000"/>
+              <w:bottom w:val="single" w:sz="8" w:space="0" w:color="000000"/>
+              <w:right w:val="single" w:sz="8" w:space="0" w:color="000000"/>
+            </w:tcBorders>
+            <w:tcMar>
+              <w:top w:w="100" w:type="dxa"/>
+              <w:left w:w="100" w:type="dxa"/>
+              <w:bottom w:w="100" w:type="dxa"/>
+              <w:right w:w="100" w:type="dxa"/>
+            </w:tcMar>
+            <w:hideMark/>
+          </w:tcPr>
+          <w:p>
+            <w:pPr>
+              <w:spacing w:after="0" w:line="240" w:lineRule="auto"/>
+              <w:jc w:val="center"/>
+              <w:rPr>
+                <w:rFonts w:ascii="Arial" w:eastAsia="Times New Roman" w:hAnsi="Arial" w:cs="Arial"/>
+                <w:sz w:val="20"/>
+                <w:lang w:eastAsia="es-CO"/>
+              </w:rPr>
+            </w:pPr>
+            <w:r>
+              <w:rPr>
+                <w:rFonts w:ascii="Arial" w:eastAsia="Times New Roman" w:hAnsi="Arial" w:cs="Arial"/>
+                <w:b/>
+                <w:bCs/>
+                <w:color w:val="000000"/>
+                <w:sz w:val="20"/>
+                <w:lang w:eastAsia="es-CO"/>
+              </w:rPr>
+              <w:t>Nombre</w:t>
+            </w:r>
+          </w:p>
+        </w:tc>
+        <w:tc>
+          <w:tcPr>
+            <w:tcW w:w="1950" w:type="dxa"/>
+            <w:tcBorders>
+              <w:top w:val="single" w:sz="8" w:space="0" w:color="000000"/>
+              <w:left w:val="single" w:sz="8" w:space="0" w:color="000000"/>
+              <w:bottom w:val="single" w:sz="8" w:space="0" w:color="000000"/>
+              <w:right w:val="single" w:sz="8" w:space="0" w:color="000000"/>
+            </w:tcBorders>
+            <w:tcMar>
+              <w:top w:w="100" w:type="dxa"/>
+              <w:left w:w="100" w:type="dxa"/>
+              <w:bottom w:w="100" w:type="dxa"/>
+              <w:right w:w="100" w:type="dxa"/>
+            </w:tcMar>
+            <w:hideMark/>
+          </w:tcPr>
+          <w:p>
+            <w:pPr>
+              <w:spacing w:after="0" w:line="240" w:lineRule="auto"/>
+              <w:jc w:val="center"/>
+              <w:rPr>
+                <w:rFonts w:ascii="Arial" w:eastAsia="Times New Roman" w:hAnsi="Arial" w:cs="Arial"/>
+                <w:sz w:val="20"/>
+                <w:lang w:eastAsia="es-CO"/>
+              </w:rPr>
+            </w:pPr>
+            <w:r>
+              <w:rPr>
+                <w:rFonts w:ascii="Arial" w:eastAsia="Times New Roman" w:hAnsi="Arial" w:cs="Arial"/>
+                <w:b/>
+                <w:bCs/>
+                <w:color w:val="000000"/>
+                <w:sz w:val="20"/>
+                <w:lang w:eastAsia="es-CO"/>
+              </w:rPr>
+              <w:t>Clase</w:t>
+            </w:r>
+          </w:p>
+        </w:tc>
+        <w:tc>
+          <w:tcPr>
+            <w:tcW w:w="6582" w:type="dxa"/>
+            <w:tcBorders>
+              <w:top w:val="single" w:sz="8" w:space="0" w:color="000000"/>
+              <w:left w:val="single" w:sz="8" w:space="0" w:color="000000"/>
+              <w:bottom w:val="single" w:sz="8" w:space="0" w:color="000000"/>
+              <w:right w:val="single" w:sz="8" w:space="0" w:color="000000"/>
+            </w:tcBorders>
+            <w:tcMar>
+              <w:top w:w="100" w:type="dxa"/>
+              <w:left w:w="100" w:type="dxa"/>
+              <w:bottom w:w="100" w:type="dxa"/>
+              <w:right w:w="100" w:type="dxa"/>
+            </w:tcMar>
+            <w:hideMark/>
+          </w:tcPr>
+          <w:p>
+            <w:pPr>
+              <w:spacing w:after="0" w:line="240" w:lineRule="auto"/>
+              <w:jc w:val="center"/>
+              <w:rPr>
+                <w:rFonts w:ascii="Arial" w:eastAsia="Times New Roman" w:hAnsi="Arial" w:cs="Arial"/>
+                <w:lang w:eastAsia="es-CO"/>
+              </w:rPr>
+            </w:pPr>
+            <w:r>
+              <w:rPr>
+                <w:rFonts w:ascii="Arial" w:eastAsia="Times New Roman" w:hAnsi="Arial" w:cs="Arial"/>
+                <w:b/>
+                <w:bCs/>
+                <w:color w:val="000000"/>
+                <w:sz w:val="20"/>
+                <w:lang w:eastAsia="es-CO"/>
+              </w:rPr>
+              <w:t>Escenario</w:t>
+            </w:r>
+          </w:p>
+        </w:tc>
+      </w:tr>
+      <w:tr>
+        <w:trPr>
+          <w:trHeight w:hRule="exact" w:val="1734"/>
+          <w:jc w:val="center"/>
+        </w:trPr>
+        <w:tc>
+          <w:tcPr>
+            <w:tcW w:w="1941" w:type="dxa"/>
+            <w:tcBorders>
+              <w:top w:val="single" w:sz="8" w:space="0" w:color="000000"/>
+              <w:left w:val="single" w:sz="8" w:space="0" w:color="000000"/>
+              <w:bottom w:val="single" w:sz="8" w:space="0" w:color="000000"/>
+              <w:right w:val="single" w:sz="8" w:space="0" w:color="000000"/>
+            </w:tcBorders>
+            <w:tcMar>
+              <w:top w:w="100" w:type="dxa"/>
+              <w:left w:w="100" w:type="dxa"/>
+              <w:bottom w:w="100" w:type="dxa"/>
+              <w:right w:w="100" w:type="dxa"/>
+            </w:tcMar>
+            <w:hideMark/>
+          </w:tcPr>
+          <w:p>
+            <w:pPr>
+              <w:spacing w:after="0" w:line="240" w:lineRule="auto"/>
+              <w:jc w:val="center"/>
+              <w:rPr>
+                <w:rFonts w:ascii="Arial" w:eastAsia="Times New Roman" w:hAnsi="Arial" w:cs="Arial"/>
+                <w:sz w:val="20"/>
+                <w:lang w:eastAsia="es-CO"/>
+              </w:rPr>
+            </w:pPr>
+            <w:r>
+              <w:rPr>
+                <w:rFonts w:ascii="Arial" w:eastAsia="Times New Roman" w:hAnsi="Arial" w:cs="Arial"/>
+                <w:sz w:val="20"/>
+                <w:lang w:eastAsia="es-CO"/>
+              </w:rPr>
+              <w:t>setupEscenary1</w:t>
+            </w:r>
+          </w:p>
+        </w:tc>
+        <w:tc>
+          <w:tcPr>
+            <w:tcW w:w="1950" w:type="dxa"/>
+            <w:tcBorders>
+              <w:top w:val="single" w:sz="8" w:space="0" w:color="000000"/>
+              <w:left w:val="single" w:sz="8" w:space="0" w:color="000000"/>
+              <w:bottom w:val="single" w:sz="8" w:space="0" w:color="000000"/>
+              <w:right w:val="single" w:sz="8" w:space="0" w:color="000000"/>
+            </w:tcBorders>
+            <w:tcMar>
+              <w:top w:w="100" w:type="dxa"/>
+              <w:left w:w="100" w:type="dxa"/>
+              <w:bottom w:w="100" w:type="dxa"/>
+              <w:right w:w="100" w:type="dxa"/>
+            </w:tcMar>
+            <w:hideMark/>
+          </w:tcPr>
+          <w:p>
+            <w:pPr>
+              <w:spacing w:after="0" w:line="240" w:lineRule="auto"/>
+              <w:jc w:val="center"/>
+              <w:rPr>
+                <w:rFonts w:ascii="Arial" w:eastAsia="Times New Roman" w:hAnsi="Arial" w:cs="Arial"/>
+                <w:sz w:val="20"/>
+                <w:lang w:eastAsia="es-CO"/>
+              </w:rPr>
+            </w:pPr>
+            <w:proofErr w:type="spellStart"/>
+            <w:r>
+              <w:rPr>
+                <w:rFonts w:ascii="Arial" w:eastAsia="Times New Roman" w:hAnsi="Arial" w:cs="Arial"/>
+                <w:sz w:val="20"/>
+                <w:lang w:eastAsia="es-CO"/>
+              </w:rPr>
+              <w:t>Galaxy</w:t>
+            </w:r>
+            <w:r>
+              <w:rPr>
+                <w:rFonts w:ascii="Arial" w:eastAsia="Times New Roman" w:hAnsi="Arial" w:cs="Arial"/>
+                <w:sz w:val="20"/>
+                <w:lang w:eastAsia="es-CO"/>
+              </w:rPr>
+              <w:t>Test</w:t>
+            </w:r>
+            <w:proofErr w:type="spellEnd"/>
+          </w:p>
+        </w:tc>
+        <w:tc>
+          <w:tcPr>
+            <w:tcW w:w="6582" w:type="dxa"/>
+            <w:tcBorders>
+              <w:top w:val="single" w:sz="8" w:space="0" w:color="000000"/>
+              <w:left w:val="single" w:sz="8" w:space="0" w:color="000000"/>
+              <w:bottom w:val="single" w:sz="8" w:space="0" w:color="000000"/>
+              <w:right w:val="single" w:sz="8" w:space="0" w:color="000000"/>
+            </w:tcBorders>
+            <w:tcMar>
+              <w:top w:w="100" w:type="dxa"/>
+              <w:left w:w="100" w:type="dxa"/>
+              <w:bottom w:w="100" w:type="dxa"/>
+              <w:right w:w="100" w:type="dxa"/>
+            </w:tcMar>
+            <w:hideMark/>
+          </w:tcPr>
+          <w:p>
+            <w:pPr>
+              <w:spacing w:after="0" w:line="240" w:lineRule="auto"/>
+              <w:rPr>
+                <w:rFonts w:ascii="Arial" w:eastAsia="Times New Roman" w:hAnsi="Arial" w:cs="Arial"/>
+                <w:lang w:eastAsia="es-CO"/>
+              </w:rPr>
+            </w:pPr>
+            <w:r>
+              <w:rPr>
+                <w:rFonts w:ascii="Arial" w:eastAsia="Times New Roman" w:hAnsi="Arial" w:cs="Arial"/>
+                <w:noProof/>
+                <w:lang w:eastAsia="es-CO"/>
+              </w:rPr>
+              <mc:AlternateContent>
+                <mc:Choice Requires="wpg">
+                  <w:drawing>
+                    <wp:anchor distT="0" distB="0" distL="114300" distR="114300" simplePos="0" relativeHeight="251674624" behindDoc="0" locked="0" layoutInCell="1" allowOverlap="1" wp14:anchorId="53CC2BB8" wp14:editId="5AB626CE">
+                      <wp:simplePos x="0" y="0"/>
+                      <wp:positionH relativeFrom="column">
+                        <wp:posOffset>79504</wp:posOffset>
+                      </wp:positionH>
+                      <wp:positionV relativeFrom="paragraph">
+                        <wp:posOffset>-33213</wp:posOffset>
+                      </wp:positionV>
+                      <wp:extent cx="2407534" cy="1018540"/>
+                      <wp:effectExtent l="0" t="0" r="12065" b="10160"/>
+                      <wp:wrapNone/>
+                      <wp:docPr id="3" name="Grupo 3"/>
+                      <wp:cNvGraphicFramePr/>
+                      <a:graphic xmlns:a="http://schemas.openxmlformats.org/drawingml/2006/main">
+                        <a:graphicData uri="http://schemas.microsoft.com/office/word/2010/wordprocessingGroup">
+                          <wpg:wgp>
+                            <wpg:cNvGrpSpPr/>
+                            <wpg:grpSpPr>
+                              <a:xfrm>
+                                <a:off x="0" y="0"/>
+                                <a:ext cx="2407534" cy="1018540"/>
+                                <a:chOff x="0" y="0"/>
+                                <a:chExt cx="2407534" cy="1018540"/>
+                              </a:xfrm>
+                            </wpg:grpSpPr>
+                            <wps:wsp>
+                              <wps:cNvPr id="5" name="Rectángulo 5"/>
+                              <wps:cNvSpPr/>
+                              <wps:spPr>
+                                <a:xfrm>
+                                  <a:off x="2210764" y="57874"/>
+                                  <a:ext cx="196770" cy="925974"/>
+                                </a:xfrm>
+                                <a:prstGeom prst="rect">
+                                  <a:avLst/>
+                                </a:prstGeom>
+                                <a:noFill/>
+                                <a:ln>
+                                  <a:solidFill>
+                                    <a:schemeClr val="accent1">
+                                      <a:shade val="50000"/>
+                                    </a:schemeClr>
+                                  </a:solidFill>
+                                </a:ln>
+                              </wps:spPr>
+                              <wps:style>
+                                <a:lnRef idx="2">
+                                  <a:schemeClr val="accent1">
+                                    <a:shade val="50000"/>
+                                  </a:schemeClr>
+                                </a:lnRef>
+                                <a:fillRef idx="1">
+                                  <a:schemeClr val="accent1"/>
+                                </a:fillRef>
+                                <a:effectRef idx="0">
+                                  <a:schemeClr val="accent1"/>
+                                </a:effectRef>
+                                <a:fontRef idx="minor">
+                                  <a:schemeClr val="lt1"/>
+                                </a:fontRef>
+                              </wps:style>
+                              <wps:bodyPr rot="0" spcFirstLastPara="0" vertOverflow="overflow" horzOverflow="overflow" vert="horz" wrap="square" lIns="91440" tIns="45720" rIns="91440" bIns="45720" numCol="1" spcCol="0" rtlCol="0" fromWordArt="0" anchor="ctr" anchorCtr="0" forceAA="0" compatLnSpc="1">
+                                <a:prstTxWarp prst="textNoShape">
+                                  <a:avLst/>
+                                </a:prstTxWarp>
+                                <a:noAutofit/>
+                              </wps:bodyPr>
+                            </wps:wsp>
+                            <wps:wsp>
+                              <wps:cNvPr id="7" name="Conector recto de flecha 7"/>
+                              <wps:cNvCnPr/>
+                              <wps:spPr>
+                                <a:xfrm>
+                                  <a:off x="1504708" y="509286"/>
+                                  <a:ext cx="683260" cy="0"/>
+                                </a:xfrm>
+                                <a:prstGeom prst="straightConnector1">
+                                  <a:avLst/>
+                                </a:prstGeom>
+                                <a:ln>
+                                  <a:tailEnd type="triangle"/>
+                                </a:ln>
+                              </wps:spPr>
+                              <wps:style>
+                                <a:lnRef idx="1">
+                                  <a:schemeClr val="accent1"/>
+                                </a:lnRef>
+                                <a:fillRef idx="0">
+                                  <a:schemeClr val="accent1"/>
+                                </a:fillRef>
+                                <a:effectRef idx="0">
+                                  <a:schemeClr val="accent1"/>
+                                </a:effectRef>
+                                <a:fontRef idx="minor">
+                                  <a:schemeClr val="tx1"/>
+                                </a:fontRef>
+                              </wps:style>
+                              <wps:bodyPr/>
+                            </wps:wsp>
+                            <wpg:grpSp>
+                              <wpg:cNvPr id="8" name="Grupo 8"/>
+                              <wpg:cNvGrpSpPr/>
+                              <wpg:grpSpPr>
+                                <a:xfrm>
+                                  <a:off x="0" y="0"/>
+                                  <a:ext cx="1423686" cy="1018540"/>
+                                  <a:chOff x="0" y="0"/>
+                                  <a:chExt cx="1423686" cy="1018540"/>
+                                </a:xfrm>
+                              </wpg:grpSpPr>
+                              <wps:wsp>
+                                <wps:cNvPr id="9" name="Rectángulo: esquinas redondeadas 9"/>
+                                <wps:cNvSpPr/>
+                                <wps:spPr>
+                                  <a:xfrm>
+                                    <a:off x="0" y="0"/>
+                                    <a:ext cx="1423686" cy="1018540"/>
+                                  </a:xfrm>
+                                  <a:prstGeom prst="roundRect">
+                                    <a:avLst/>
+                                  </a:prstGeom>
+                                  <a:noFill/>
+                                </wps:spPr>
+                                <wps:style>
+                                  <a:lnRef idx="2">
+                                    <a:schemeClr val="accent1">
+                                      <a:shade val="50000"/>
+                                    </a:schemeClr>
+                                  </a:lnRef>
+                                  <a:fillRef idx="1">
+                                    <a:schemeClr val="accent1"/>
+                                  </a:fillRef>
+                                  <a:effectRef idx="0">
+                                    <a:schemeClr val="accent1"/>
+                                  </a:effectRef>
+                                  <a:fontRef idx="minor">
+                                    <a:schemeClr val="lt1"/>
+                                  </a:fontRef>
+                                </wps:style>
+                                <wps:bodyPr rot="0" spcFirstLastPara="0" vertOverflow="overflow" horzOverflow="overflow" vert="horz" wrap="square" lIns="91440" tIns="45720" rIns="91440" bIns="45720" numCol="1" spcCol="0" rtlCol="0" fromWordArt="0" anchor="ctr" anchorCtr="0" forceAA="0" compatLnSpc="1">
+                                  <a:prstTxWarp prst="textNoShape">
+                                    <a:avLst/>
+                                  </a:prstTxWarp>
+                                  <a:noAutofit/>
+                                </wps:bodyPr>
+                              </wps:wsp>
+                              <wps:wsp>
+                                <wps:cNvPr id="11" name="Cuadro de texto 2"/>
+                                <wps:cNvSpPr txBox="1">
+                                  <a:spLocks noChangeArrowheads="1"/>
+                                </wps:cNvSpPr>
+                                <wps:spPr bwMode="auto">
+                                  <a:xfrm>
+                                    <a:off x="231493" y="34724"/>
+                                    <a:ext cx="995045" cy="265430"/>
+                                  </a:xfrm>
+                                  <a:prstGeom prst="rect">
+                                    <a:avLst/>
+                                  </a:prstGeom>
+                                  <a:solidFill>
+                                    <a:srgbClr val="FFFFFF"/>
+                                  </a:solidFill>
+                                  <a:ln w="9525">
+                                    <a:noFill/>
+                                    <a:miter lim="800000"/>
+                                    <a:headEnd/>
+                                    <a:tailEnd/>
+                                  </a:ln>
+                                </wps:spPr>
+                                <wps:txbx>
+                                  <w:txbxContent>
+                                    <w:p>
+                                      <w:pPr>
+                                        <w:rPr>
+                                          <w:u w:val="single"/>
+                                        </w:rPr>
+                                      </w:pPr>
+                                      <w:r>
+                                        <w:rPr>
+                                          <w:u w:val="single"/>
+                                        </w:rPr>
+                                        <w:t xml:space="preserve">: </w:t>
+                                      </w:r>
+                                      <w:r>
+                                        <w:rPr>
+                                          <w:u w:val="single"/>
+                                        </w:rPr>
+                                        <w:t>Galaxy</w:t>
+                                      </w:r>
+                                    </w:p>
+                                  </w:txbxContent>
+                                </wps:txbx>
+                                <wps:bodyPr rot="0" vert="horz" wrap="square" lIns="91440" tIns="45720" rIns="91440" bIns="45720" anchor="t" anchorCtr="0">
+                                  <a:noAutofit/>
+                                </wps:bodyPr>
+                              </wps:wsp>
+                              <wps:wsp>
+                                <wps:cNvPr id="12" name="Conector recto 12"/>
+                                <wps:cNvCnPr/>
+                                <wps:spPr>
+                                  <a:xfrm flipV="1">
+                                    <a:off x="23149" y="277792"/>
+                                    <a:ext cx="1400175" cy="0"/>
+                                  </a:xfrm>
+                                  <a:prstGeom prst="line">
+                                    <a:avLst/>
+                                  </a:prstGeom>
+                                </wps:spPr>
+                                <wps:style>
+                                  <a:lnRef idx="1">
+                                    <a:schemeClr val="accent1"/>
+                                  </a:lnRef>
+                                  <a:fillRef idx="0">
+                                    <a:schemeClr val="accent1"/>
+                                  </a:fillRef>
+                                  <a:effectRef idx="0">
+                                    <a:schemeClr val="accent1"/>
+                                  </a:effectRef>
+                                  <a:fontRef idx="minor">
+                                    <a:schemeClr val="tx1"/>
+                                  </a:fontRef>
+                                </wps:style>
+                                <wps:bodyPr/>
+                              </wps:wsp>
+                            </wpg:grpSp>
+                          </wpg:wgp>
+                        </a:graphicData>
+                      </a:graphic>
+                    </wp:anchor>
+                  </w:drawing>
+                </mc:Choice>
+                <mc:Fallback>
+                  <w:pict>
+                    <v:group w14:anchorId="53CC2BB8" id="Grupo 3" o:spid="_x0000_s1033" style="position:absolute;margin-left:6.25pt;margin-top:-2.6pt;width:189.55pt;height:80.2pt;z-index:251674624" coordsize="24075,10185" o:gfxdata="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">
+                      <v:rect id="Rectángulo 5" o:spid="_x0000_s1034" style="position:absolute;left:22107;top:578;width:1968;height:9260;visibility:visible;mso-wrap-style:square;v-text-anchor:middle" o:gfxdata="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" filled="f" strokecolor="#1f3763 [1604]" strokeweight="1pt"/>
+                      <v:shape id="Conector recto de flecha 7" o:spid="_x0000_s1035" type="#_x0000_t32" style="position:absolute;left:15047;top:5092;width:6832;height:0;visibility:visible;mso-wrap-style:square" o:connectortype="straight" o:gfxdata="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" strokecolor="#4472c4 [3204]" strokeweight=".5pt">
+                        <v:stroke endarrow="block" joinstyle="miter"/>
+                      </v:shape>
+                      <v:group id="Grupo 8" o:spid="_x0000_s1036" style="position:absolute;width:14236;height:10185" coordsize="14236,10185" o:gfxdata="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">
+                        <v:roundrect id="Rectángulo: esquinas redondeadas 9" o:spid="_x0000_s1037" style="position:absolute;width:14236;height:10185;visibility:visible;mso-wrap-style:square;v-text-anchor:middle" arcsize="10923f" o:gfxdata="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" filled="f" strokecolor="#1f3763 [1604]" strokeweight="1pt">
+                          <v:stroke joinstyle="miter"/>
+                        </v:roundrect>
+                        <v:shape id="Cuadro de texto 2" o:spid="_x0000_s1038" type="#_x0000_t202" style="position:absolute;left:2314;top:347;width:9951;height:2654;visibility:visible;mso-wrap-style:square;v-text-anchor:top" o:gfxdata="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" stroked="f">
+                          <v:textbox>
+                            <w:txbxContent>
+                              <w:p>
+                                <w:pPr>
+                                  <w:rPr>
+                                    <w:u w:val="single"/>
+                                  </w:rPr>
+                                </w:pPr>
+                                <w:r>
+                                  <w:rPr>
+                                    <w:u w:val="single"/>
+                                  </w:rPr>
+                                  <w:t xml:space="preserve">: </w:t>
+                                </w:r>
+                                <w:r>
+                                  <w:rPr>
+                                    <w:u w:val="single"/>
+                                  </w:rPr>
+                                  <w:t>Galaxy</w:t>
+                                </w:r>
+                              </w:p>
+                            </w:txbxContent>
+                          </v:textbox>
+                        </v:shape>
+                        <v:line id="Conector recto 12" o:spid="_x0000_s1039" style="position:absolute;flip:y;visibility:visible;mso-wrap-style:square" from="231,2777" to="14233,2777" o:connectortype="straight" o:gfxdata="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" strokecolor="#4472c4 [3204]" strokeweight=".5pt">
+                          <v:stroke joinstyle="miter"/>
+                        </v:line>
+                      </v:group>
+                    </v:group>
+                  </w:pict>
+                </mc:Fallback>
+              </mc:AlternateContent>
+            </w:r>
+          </w:p>
+        </w:tc>
+      </w:tr>
+    </w:tbl>
+    <w:p>
+      <w:pPr>
+        <w:rPr>
+          <w:rFonts w:ascii="Arial" w:hAnsi="Arial" w:cs="Arial"/>
+          <w:b/>
+          <w:sz w:val="24"/>
+        </w:rPr>
+      </w:pPr>
+    </w:p>
+    <w:p>
+      <w:pPr>
+        <w:rPr>
+          <w:rFonts w:ascii="Arial" w:hAnsi="Arial" w:cs="Arial"/>
+          <w:b/>
+          <w:sz w:val="24"/>
+        </w:rPr>
+      </w:pPr>
+      <w:r>
+        <w:rPr>
+          <w:rFonts w:ascii="Arial" w:hAnsi="Arial" w:cs="Arial"/>
+          <w:b/>
+          <w:sz w:val="24"/>
+        </w:rPr>
+        <w:t>DISEÑO CASOS DE PRUEB</w:t>
+      </w:r>
+      <w:r>
+        <w:rPr>
+          <w:rFonts w:ascii="Arial" w:hAnsi="Arial" w:cs="Arial"/>
+          <w:b/>
+          <w:sz w:val="24"/>
+        </w:rPr>
+        <w:t>A</w:t>
+      </w:r>
+    </w:p>
+    <w:p>
+      <w:pPr>
+        <w:rPr>
+          <w:rFonts w:ascii="Arial" w:hAnsi="Arial" w:cs="Arial"/>
+          <w:b/>
+          <w:sz w:val="24"/>
+        </w:rPr>
+      </w:pPr>
+    </w:p>
+    <w:tbl>
+      <w:tblPr>
+        <w:tblW w:w="10764" w:type="dxa"/>
+        <w:jc w:val="center"/>
+        <w:tblCellMar>
+          <w:top w:w="15" w:type="dxa"/>
+          <w:left w:w="15" w:type="dxa"/>
+          <w:bottom w:w="15" w:type="dxa"/>
+          <w:right w:w="15" w:type="dxa"/>
+        </w:tblCellMar>
+        <w:tblLook w:val="04A0" w:firstRow="1" w:lastRow="0" w:firstColumn="1" w:lastColumn="0" w:noHBand="0" w:noVBand="1"/>
+      </w:tblPr>
+      <w:tblGrid>
+        <w:gridCol w:w="1455"/>
+        <w:gridCol w:w="2526"/>
+        <w:gridCol w:w="1728"/>
+        <w:gridCol w:w="1741"/>
+        <w:gridCol w:w="3314"/>
+      </w:tblGrid>
+      <w:tr>
+        <w:trPr>
+          <w:trHeight w:val="116"/>
+          <w:jc w:val="center"/>
+        </w:trPr>
+        <w:tc>
+          <w:tcPr>
+            <w:tcW w:w="10764" w:type="dxa"/>
+            <w:gridSpan w:val="5"/>
+            <w:tcBorders>
+              <w:top w:val="single" w:sz="8" w:space="0" w:color="000000"/>
+              <w:left w:val="single" w:sz="8" w:space="0" w:color="000000"/>
+              <w:bottom w:val="single" w:sz="8" w:space="0" w:color="000000"/>
+              <w:right w:val="single" w:sz="8" w:space="0" w:color="000000"/>
+            </w:tcBorders>
+          </w:tcPr>
+          <w:p>
+            <w:pPr>
+              <w:spacing w:after="0" w:line="240" w:lineRule="auto"/>
+              <w:rPr>
+                <w:rFonts w:ascii="Arial" w:eastAsia="Times New Roman" w:hAnsi="Arial" w:cs="Arial"/>
+                <w:b/>
+                <w:bCs/>
+                <w:color w:val="000000"/>
+                <w:sz w:val="20"/>
+                <w:lang w:eastAsia="es-CO"/>
+              </w:rPr>
+            </w:pPr>
+            <w:r>
+              <w:rPr>
+                <w:rFonts w:ascii="Arial" w:eastAsia="Times New Roman" w:hAnsi="Arial" w:cs="Arial"/>
+                <w:b/>
+                <w:bCs/>
+                <w:color w:val="000000"/>
+                <w:sz w:val="20"/>
+                <w:lang w:eastAsia="es-CO"/>
+              </w:rPr>
+              <w:t>Prueba 1</w:t>
+            </w:r>
+          </w:p>
+        </w:tc>
+      </w:tr>
+      <w:tr>
+        <w:trPr>
+          <w:trHeight w:val="116"/>
+          <w:jc w:val="center"/>
+        </w:trPr>
+        <w:tc>
+          <w:tcPr>
+            <w:tcW w:w="10764" w:type="dxa"/>
+            <w:gridSpan w:val="5"/>
+            <w:tcBorders>
+              <w:top w:val="single" w:sz="8" w:space="0" w:color="000000"/>
+              <w:left w:val="single" w:sz="8" w:space="0" w:color="000000"/>
+              <w:bottom w:val="single" w:sz="8" w:space="0" w:color="000000"/>
+              <w:right w:val="single" w:sz="8" w:space="0" w:color="000000"/>
+            </w:tcBorders>
+          </w:tcPr>
+          <w:p>
+            <w:pPr>
+              <w:spacing w:after="0" w:line="240" w:lineRule="auto"/>
+              <w:rPr>
+                <w:rFonts w:ascii="Arial" w:eastAsia="Times New Roman" w:hAnsi="Arial" w:cs="Arial"/>
+                <w:b/>
+                <w:bCs/>
+                <w:color w:val="000000"/>
+                <w:sz w:val="20"/>
+                <w:lang w:eastAsia="es-CO"/>
+              </w:rPr>
+            </w:pPr>
+            <w:r>
+              <w:rPr>
+                <w:rFonts w:ascii="Arial" w:eastAsia="Times New Roman" w:hAnsi="Arial" w:cs="Arial"/>
+                <w:b/>
+                <w:bCs/>
+                <w:color w:val="000000"/>
+                <w:sz w:val="20"/>
+                <w:lang w:eastAsia="es-CO"/>
+              </w:rPr>
+              <w:t xml:space="preserve">Objetivo de la Prueba:  </w:t>
+            </w:r>
+            <w:r>
+              <w:rPr>
+                <w:rFonts w:ascii="Arial" w:eastAsia="Times New Roman" w:hAnsi="Arial" w:cs="Arial"/>
+                <w:bCs/>
+                <w:color w:val="000000"/>
+                <w:sz w:val="20"/>
+                <w:lang w:eastAsia="es-CO"/>
+              </w:rPr>
+              <w:t>Verificar que al crear un</w:t>
+            </w:r>
+            <w:r>
+              <w:rPr>
+                <w:rFonts w:ascii="Arial" w:eastAsia="Times New Roman" w:hAnsi="Arial" w:cs="Arial"/>
+                <w:bCs/>
+                <w:color w:val="000000"/>
+                <w:sz w:val="20"/>
+                <w:lang w:eastAsia="es-CO"/>
+              </w:rPr>
+              <w:t>a</w:t>
+            </w:r>
+            <w:r>
+              <w:rPr>
+                <w:rFonts w:ascii="Arial" w:eastAsia="Times New Roman" w:hAnsi="Arial" w:cs="Arial"/>
+                <w:bCs/>
+                <w:color w:val="000000"/>
+                <w:sz w:val="20"/>
+                <w:lang w:eastAsia="es-CO"/>
+              </w:rPr>
+              <w:t xml:space="preserve"> </w:t>
+            </w:r>
+            <w:r>
+              <w:rPr>
+                <w:rFonts w:ascii="Arial" w:eastAsia="Times New Roman" w:hAnsi="Arial" w:cs="Arial"/>
+                <w:bCs/>
+                <w:color w:val="000000"/>
+                <w:sz w:val="20"/>
+                <w:lang w:eastAsia="es-CO"/>
+              </w:rPr>
+              <w:t xml:space="preserve">galaxia </w:t>
+            </w:r>
+            <w:r>
+              <w:rPr>
+                <w:rFonts w:ascii="Arial" w:eastAsia="Times New Roman" w:hAnsi="Arial" w:cs="Arial"/>
+                <w:bCs/>
+                <w:color w:val="000000"/>
+                <w:sz w:val="20"/>
+                <w:lang w:eastAsia="es-CO"/>
+              </w:rPr>
+              <w:t xml:space="preserve">se asignan </w:t>
+            </w:r>
+            <w:r>
+              <w:rPr>
+                <w:rFonts w:ascii="Arial" w:eastAsia="Times New Roman" w:hAnsi="Arial" w:cs="Arial"/>
+                <w:bCs/>
+                <w:color w:val="000000"/>
+                <w:sz w:val="20"/>
+                <w:lang w:eastAsia="es-CO"/>
+              </w:rPr>
+              <w:t>el nombre</w:t>
+            </w:r>
+            <w:r>
+              <w:rPr>
+                <w:rFonts w:ascii="Arial" w:eastAsia="Times New Roman" w:hAnsi="Arial" w:cs="Arial"/>
+                <w:bCs/>
+                <w:color w:val="000000"/>
+                <w:sz w:val="20"/>
+                <w:lang w:eastAsia="es-CO"/>
+              </w:rPr>
+              <w:t xml:space="preserve"> de manera correcta.</w:t>
+            </w:r>
+          </w:p>
+        </w:tc>
+      </w:tr>
+      <w:tr>
+        <w:trPr>
+          <w:trHeight w:hRule="exact" w:val="358"/>
+          <w:jc w:val="center"/>
+        </w:trPr>
+        <w:tc>
+          <w:tcPr>
+            <w:tcW w:w="1455" w:type="dxa"/>
+            <w:tcBorders>
+              <w:top w:val="single" w:sz="8" w:space="0" w:color="000000"/>
+              <w:left w:val="single" w:sz="8" w:space="0" w:color="000000"/>
+              <w:bottom w:val="single" w:sz="8" w:space="0" w:color="000000"/>
+              <w:right w:val="single" w:sz="8" w:space="0" w:color="000000"/>
+            </w:tcBorders>
+            <w:tcMar>
+              <w:top w:w="100" w:type="dxa"/>
+              <w:left w:w="100" w:type="dxa"/>
+              <w:bottom w:w="100" w:type="dxa"/>
+              <w:right w:w="100" w:type="dxa"/>
+            </w:tcMar>
+          </w:tcPr>
+          <w:p>
+            <w:pPr>
+              <w:spacing w:after="0" w:line="240" w:lineRule="auto"/>
+              <w:jc w:val="center"/>
+              <w:rPr>
+                <w:rFonts w:ascii="Arial" w:eastAsia="Times New Roman" w:hAnsi="Arial" w:cs="Arial"/>
+                <w:b/>
+                <w:sz w:val="20"/>
+                <w:lang w:eastAsia="es-CO"/>
+              </w:rPr>
+            </w:pPr>
+            <w:r>
+              <w:rPr>
+                <w:rFonts w:ascii="Arial" w:eastAsia="Times New Roman" w:hAnsi="Arial" w:cs="Arial"/>
+                <w:b/>
+                <w:sz w:val="20"/>
+                <w:lang w:eastAsia="es-CO"/>
+              </w:rPr>
+              <w:t>Clase</w:t>
+            </w:r>
+          </w:p>
+        </w:tc>
+        <w:tc>
+          <w:tcPr>
+            <w:tcW w:w="2526" w:type="dxa"/>
+            <w:tcBorders>
+              <w:top w:val="single" w:sz="8" w:space="0" w:color="000000"/>
+              <w:left w:val="single" w:sz="8" w:space="0" w:color="000000"/>
+              <w:bottom w:val="single" w:sz="8" w:space="0" w:color="000000"/>
+              <w:right w:val="single" w:sz="8" w:space="0" w:color="000000"/>
+            </w:tcBorders>
+            <w:tcMar>
+              <w:top w:w="100" w:type="dxa"/>
+              <w:left w:w="100" w:type="dxa"/>
+              <w:bottom w:w="100" w:type="dxa"/>
+              <w:right w:w="100" w:type="dxa"/>
+            </w:tcMar>
+          </w:tcPr>
+          <w:p>
+            <w:pPr>
+              <w:spacing w:after="0" w:line="240" w:lineRule="auto"/>
+              <w:jc w:val="center"/>
+              <w:rPr>
+                <w:rFonts w:ascii="Arial" w:eastAsia="Times New Roman" w:hAnsi="Arial" w:cs="Arial"/>
+                <w:b/>
+                <w:sz w:val="20"/>
+                <w:lang w:eastAsia="es-CO"/>
+              </w:rPr>
+            </w:pPr>
+            <w:r>
+              <w:rPr>
+                <w:rFonts w:ascii="Arial" w:eastAsia="Times New Roman" w:hAnsi="Arial" w:cs="Arial"/>
+                <w:b/>
+                <w:sz w:val="20"/>
+                <w:lang w:eastAsia="es-CO"/>
+              </w:rPr>
+              <w:t>Método</w:t>
+            </w:r>
+          </w:p>
+        </w:tc>
+        <w:tc>
+          <w:tcPr>
+            <w:tcW w:w="1728" w:type="dxa"/>
+            <w:tcBorders>
+              <w:top w:val="single" w:sz="8" w:space="0" w:color="000000"/>
+              <w:left w:val="single" w:sz="8" w:space="0" w:color="000000"/>
+              <w:bottom w:val="single" w:sz="8" w:space="0" w:color="000000"/>
+              <w:right w:val="single" w:sz="8" w:space="0" w:color="000000"/>
+            </w:tcBorders>
+            <w:tcMar>
+              <w:top w:w="100" w:type="dxa"/>
+              <w:left w:w="100" w:type="dxa"/>
+              <w:bottom w:w="100" w:type="dxa"/>
+              <w:right w:w="100" w:type="dxa"/>
+            </w:tcMar>
+          </w:tcPr>
+          <w:p>
+            <w:pPr>
+              <w:spacing w:after="0" w:line="240" w:lineRule="auto"/>
+              <w:jc w:val="center"/>
+              <w:rPr>
+                <w:rFonts w:ascii="Arial" w:eastAsia="Times New Roman" w:hAnsi="Arial" w:cs="Arial"/>
+                <w:b/>
+                <w:sz w:val="20"/>
+                <w:lang w:eastAsia="es-CO"/>
+              </w:rPr>
+            </w:pPr>
+            <w:r>
+              <w:rPr>
+                <w:rFonts w:ascii="Arial" w:eastAsia="Times New Roman" w:hAnsi="Arial" w:cs="Arial"/>
+                <w:b/>
+                <w:sz w:val="20"/>
+                <w:lang w:eastAsia="es-CO"/>
+              </w:rPr>
+              <w:t>Escenario</w:t>
+            </w:r>
+          </w:p>
+        </w:tc>
+        <w:tc>
+          <w:tcPr>
+            <w:tcW w:w="1741" w:type="dxa"/>
+            <w:tcBorders>
+              <w:top w:val="single" w:sz="8" w:space="0" w:color="000000"/>
+              <w:left w:val="single" w:sz="8" w:space="0" w:color="000000"/>
+              <w:bottom w:val="single" w:sz="8" w:space="0" w:color="000000"/>
+              <w:right w:val="single" w:sz="8" w:space="0" w:color="000000"/>
+            </w:tcBorders>
+          </w:tcPr>
+          <w:p>
+            <w:pPr>
+              <w:spacing w:after="0" w:line="240" w:lineRule="auto"/>
+              <w:jc w:val="center"/>
+              <w:rPr>
+                <w:rFonts w:ascii="Arial" w:eastAsia="Times New Roman" w:hAnsi="Arial" w:cs="Arial"/>
+                <w:b/>
+                <w:sz w:val="20"/>
+                <w:lang w:eastAsia="es-CO"/>
+              </w:rPr>
+            </w:pPr>
+            <w:r>
+              <w:rPr>
+                <w:rFonts w:ascii="Arial" w:eastAsia="Times New Roman" w:hAnsi="Arial" w:cs="Arial"/>
+                <w:b/>
+                <w:sz w:val="20"/>
+                <w:lang w:eastAsia="es-CO"/>
+              </w:rPr>
+              <w:t>Entrada</w:t>
+            </w:r>
+          </w:p>
+        </w:tc>
+        <w:tc>
+          <w:tcPr>
+            <w:tcW w:w="3312" w:type="dxa"/>
+            <w:tcBorders>
+              <w:top w:val="single" w:sz="8" w:space="0" w:color="000000"/>
+              <w:left w:val="single" w:sz="8" w:space="0" w:color="000000"/>
+              <w:bottom w:val="single" w:sz="8" w:space="0" w:color="000000"/>
+              <w:right w:val="single" w:sz="8" w:space="0" w:color="000000"/>
+            </w:tcBorders>
+          </w:tcPr>
+          <w:p>
+            <w:pPr>
+              <w:spacing w:after="0" w:line="240" w:lineRule="auto"/>
+              <w:jc w:val="center"/>
+              <w:rPr>
+                <w:rFonts w:ascii="Arial" w:eastAsia="Times New Roman" w:hAnsi="Arial" w:cs="Arial"/>
+                <w:b/>
+                <w:sz w:val="20"/>
+                <w:lang w:eastAsia="es-CO"/>
+              </w:rPr>
+            </w:pPr>
+            <w:r>
+              <w:rPr>
+                <w:rFonts w:ascii="Arial" w:eastAsia="Times New Roman" w:hAnsi="Arial" w:cs="Arial"/>
+                <w:b/>
+                <w:sz w:val="20"/>
+                <w:lang w:eastAsia="es-CO"/>
+              </w:rPr>
+              <w:t>Resultados</w:t>
+            </w:r>
+          </w:p>
+        </w:tc>
+      </w:tr>
+      <w:tr>
+        <w:trPr>
+          <w:trHeight w:hRule="exact" w:val="762"/>
+          <w:jc w:val="center"/>
+        </w:trPr>
+        <w:tc>
+          <w:tcPr>
+            <w:tcW w:w="1455" w:type="dxa"/>
+            <w:tcBorders>
+              <w:top w:val="single" w:sz="8" w:space="0" w:color="000000"/>
+              <w:left w:val="single" w:sz="8" w:space="0" w:color="000000"/>
+              <w:bottom w:val="single" w:sz="8" w:space="0" w:color="000000"/>
+              <w:right w:val="single" w:sz="8" w:space="0" w:color="000000"/>
+            </w:tcBorders>
+            <w:tcMar>
+              <w:top w:w="100" w:type="dxa"/>
+              <w:left w:w="100" w:type="dxa"/>
+              <w:bottom w:w="100" w:type="dxa"/>
+              <w:right w:w="100" w:type="dxa"/>
+            </w:tcMar>
+          </w:tcPr>
+          <w:p>
+            <w:pPr>
+              <w:spacing w:after="0" w:line="240" w:lineRule="auto"/>
+              <w:jc w:val="center"/>
+              <w:rPr>
+                <w:rFonts w:ascii="Arial" w:eastAsia="Times New Roman" w:hAnsi="Arial" w:cs="Arial"/>
+                <w:sz w:val="20"/>
+                <w:lang w:eastAsia="es-CO"/>
+              </w:rPr>
+            </w:pPr>
+            <w:r>
+              <w:rPr>
+                <w:rFonts w:ascii="Arial" w:eastAsia="Times New Roman" w:hAnsi="Arial" w:cs="Arial"/>
+                <w:sz w:val="20"/>
+                <w:lang w:eastAsia="es-CO"/>
+              </w:rPr>
+              <w:t>Galaxy</w:t>
+            </w:r>
+          </w:p>
+        </w:tc>
+        <w:tc>
+          <w:tcPr>
+            <w:tcW w:w="2526" w:type="dxa"/>
+            <w:tcBorders>
+              <w:top w:val="single" w:sz="8" w:space="0" w:color="000000"/>
+              <w:left w:val="single" w:sz="8" w:space="0" w:color="000000"/>
+              <w:bottom w:val="single" w:sz="8" w:space="0" w:color="000000"/>
+              <w:right w:val="single" w:sz="8" w:space="0" w:color="000000"/>
+            </w:tcBorders>
+            <w:tcMar>
+              <w:top w:w="100" w:type="dxa"/>
+              <w:left w:w="100" w:type="dxa"/>
+              <w:bottom w:w="100" w:type="dxa"/>
+              <w:right w:w="100" w:type="dxa"/>
+            </w:tcMar>
+          </w:tcPr>
+          <w:p>
+            <w:pPr>
+              <w:spacing w:after="0" w:line="240" w:lineRule="auto"/>
+              <w:jc w:val="center"/>
+              <w:rPr>
+                <w:rFonts w:ascii="Arial" w:eastAsia="Times New Roman" w:hAnsi="Arial" w:cs="Arial"/>
+                <w:sz w:val="20"/>
+                <w:lang w:eastAsia="es-CO"/>
+              </w:rPr>
+            </w:pPr>
+            <w:proofErr w:type="spellStart"/>
+            <w:proofErr w:type="gramStart"/>
+            <w:r>
+              <w:rPr>
+                <w:rFonts w:ascii="Arial" w:eastAsia="Times New Roman" w:hAnsi="Arial" w:cs="Arial"/>
+                <w:sz w:val="20"/>
+                <w:lang w:eastAsia="es-CO"/>
+              </w:rPr>
+              <w:t>testGetName</w:t>
+            </w:r>
+            <w:proofErr w:type="spellEnd"/>
+            <w:r>
+              <w:rPr>
+                <w:rFonts w:ascii="Arial" w:eastAsia="Times New Roman" w:hAnsi="Arial" w:cs="Arial"/>
+                <w:sz w:val="20"/>
+                <w:lang w:eastAsia="es-CO"/>
+              </w:rPr>
+              <w:t>(</w:t>
+            </w:r>
+            <w:proofErr w:type="gramEnd"/>
+            <w:r>
+              <w:rPr>
+                <w:rFonts w:ascii="Arial" w:eastAsia="Times New Roman" w:hAnsi="Arial" w:cs="Arial"/>
+                <w:sz w:val="20"/>
+                <w:lang w:eastAsia="es-CO"/>
+              </w:rPr>
+              <w:t>)</w:t>
+            </w:r>
+          </w:p>
+        </w:tc>
+        <w:tc>
+          <w:tcPr>
+            <w:tcW w:w="1728" w:type="dxa"/>
+            <w:tcBorders>
+              <w:top w:val="single" w:sz="8" w:space="0" w:color="000000"/>
+              <w:left w:val="single" w:sz="8" w:space="0" w:color="000000"/>
+              <w:bottom w:val="single" w:sz="8" w:space="0" w:color="000000"/>
+              <w:right w:val="single" w:sz="8" w:space="0" w:color="000000"/>
+            </w:tcBorders>
+            <w:tcMar>
+              <w:top w:w="100" w:type="dxa"/>
+              <w:left w:w="100" w:type="dxa"/>
+              <w:bottom w:w="100" w:type="dxa"/>
+              <w:right w:w="100" w:type="dxa"/>
+            </w:tcMar>
+          </w:tcPr>
+          <w:p>
+            <w:pPr>
+              <w:spacing w:after="0" w:line="240" w:lineRule="auto"/>
+              <w:rPr>
+                <w:rFonts w:ascii="Arial" w:eastAsia="Times New Roman" w:hAnsi="Arial" w:cs="Arial"/>
+                <w:sz w:val="20"/>
+                <w:lang w:eastAsia="es-CO"/>
+              </w:rPr>
+            </w:pPr>
+            <w:r>
+              <w:rPr>
+                <w:rFonts w:ascii="Arial" w:eastAsia="Times New Roman" w:hAnsi="Arial" w:cs="Arial"/>
+                <w:sz w:val="20"/>
+                <w:lang w:eastAsia="es-CO"/>
+              </w:rPr>
+              <w:t>setupEscenary1</w:t>
+            </w:r>
+          </w:p>
+        </w:tc>
+        <w:tc>
+          <w:tcPr>
+            <w:tcW w:w="1741" w:type="dxa"/>
+            <w:tcBorders>
+              <w:top w:val="single" w:sz="8" w:space="0" w:color="000000"/>
+              <w:left w:val="single" w:sz="8" w:space="0" w:color="000000"/>
+              <w:bottom w:val="single" w:sz="8" w:space="0" w:color="000000"/>
+              <w:right w:val="single" w:sz="8" w:space="0" w:color="000000"/>
+            </w:tcBorders>
+          </w:tcPr>
+          <w:p>
+            <w:pPr>
+              <w:spacing w:after="0" w:line="240" w:lineRule="auto"/>
+              <w:jc w:val="center"/>
+              <w:rPr>
+                <w:rFonts w:ascii="Arial" w:eastAsia="Times New Roman" w:hAnsi="Arial" w:cs="Arial"/>
+                <w:sz w:val="20"/>
+                <w:lang w:eastAsia="es-CO"/>
+              </w:rPr>
+            </w:pPr>
+            <w:r>
+              <w:rPr>
+                <w:rFonts w:ascii="Arial" w:eastAsia="Times New Roman" w:hAnsi="Arial" w:cs="Arial"/>
+                <w:sz w:val="20"/>
+                <w:lang w:eastAsia="es-CO"/>
+              </w:rPr>
+              <w:t>ninguno</w:t>
+            </w:r>
+          </w:p>
+        </w:tc>
+        <w:tc>
+          <w:tcPr>
+            <w:tcW w:w="3312" w:type="dxa"/>
+            <w:tcBorders>
+              <w:top w:val="single" w:sz="8" w:space="0" w:color="000000"/>
+              <w:left w:val="single" w:sz="8" w:space="0" w:color="000000"/>
+              <w:bottom w:val="single" w:sz="8" w:space="0" w:color="000000"/>
+              <w:right w:val="single" w:sz="8" w:space="0" w:color="000000"/>
+            </w:tcBorders>
+          </w:tcPr>
+          <w:p>
+            <w:pPr>
+              <w:spacing w:after="0" w:line="240" w:lineRule="auto"/>
+              <w:rPr>
+                <w:rFonts w:ascii="Arial" w:eastAsia="Times New Roman" w:hAnsi="Arial" w:cs="Arial"/>
+                <w:sz w:val="20"/>
+                <w:lang w:eastAsia="es-CO"/>
+              </w:rPr>
+            </w:pPr>
+            <w:r>
+              <w:rPr>
+                <w:rFonts w:ascii="Arial" w:eastAsia="Times New Roman" w:hAnsi="Arial" w:cs="Arial"/>
+                <w:sz w:val="20"/>
+                <w:lang w:eastAsia="es-CO"/>
+              </w:rPr>
+              <w:t xml:space="preserve">La prueba es exitosa. El atributo </w:t>
+            </w:r>
+            <w:r>
+              <w:rPr>
+                <w:rFonts w:ascii="Arial" w:eastAsia="Times New Roman" w:hAnsi="Arial" w:cs="Arial"/>
+                <w:sz w:val="20"/>
+                <w:lang w:eastAsia="es-CO"/>
+              </w:rPr>
+              <w:t xml:space="preserve">nombre </w:t>
+            </w:r>
+            <w:r>
+              <w:rPr>
+                <w:rFonts w:ascii="Arial" w:eastAsia="Times New Roman" w:hAnsi="Arial" w:cs="Arial"/>
+                <w:sz w:val="20"/>
+                <w:lang w:eastAsia="es-CO"/>
+              </w:rPr>
+              <w:t>se ha asignado correctamente.</w:t>
+            </w:r>
+          </w:p>
+        </w:tc>
+      </w:tr>
+    </w:tbl>
+    <w:p>
+      <w:pPr>
+        <w:rPr>
+          <w:rFonts w:ascii="Arial" w:hAnsi="Arial" w:cs="Arial"/>
+          <w:b/>
+          <w:sz w:val="24"/>
+        </w:rPr>
+      </w:pPr>
+    </w:p>
+    <w:p>
+      <w:pPr>
+        <w:rPr>
+          <w:rFonts w:ascii="Arial" w:hAnsi="Arial" w:cs="Arial"/>
+          <w:b/>
+          <w:sz w:val="24"/>
+        </w:rPr>
+      </w:pPr>
+    </w:p>
+    <w:tbl>
+      <w:tblPr>
+        <w:tblW w:w="10764" w:type="dxa"/>
+        <w:jc w:val="center"/>
+        <w:tblCellMar>
+          <w:top w:w="15" w:type="dxa"/>
+          <w:left w:w="15" w:type="dxa"/>
+          <w:bottom w:w="15" w:type="dxa"/>
+          <w:right w:w="15" w:type="dxa"/>
+        </w:tblCellMar>
+        <w:tblLook w:val="04A0" w:firstRow="1" w:lastRow="0" w:firstColumn="1" w:lastColumn="0" w:noHBand="0" w:noVBand="1"/>
+      </w:tblPr>
+      <w:tblGrid>
+        <w:gridCol w:w="1455"/>
+        <w:gridCol w:w="2526"/>
+        <w:gridCol w:w="1728"/>
+        <w:gridCol w:w="1741"/>
+        <w:gridCol w:w="3314"/>
+      </w:tblGrid>
+      <w:tr>
+        <w:trPr>
+          <w:trHeight w:val="116"/>
+          <w:jc w:val="center"/>
+        </w:trPr>
+        <w:tc>
+          <w:tcPr>
+            <w:tcW w:w="10764" w:type="dxa"/>
+            <w:gridSpan w:val="5"/>
+            <w:tcBorders>
+              <w:top w:val="single" w:sz="8" w:space="0" w:color="000000"/>
+              <w:left w:val="single" w:sz="8" w:space="0" w:color="000000"/>
+              <w:bottom w:val="single" w:sz="8" w:space="0" w:color="000000"/>
+              <w:right w:val="single" w:sz="8" w:space="0" w:color="000000"/>
+            </w:tcBorders>
+          </w:tcPr>
+          <w:p>
+            <w:pPr>
+              <w:spacing w:after="0" w:line="240" w:lineRule="auto"/>
+              <w:rPr>
+                <w:rFonts w:ascii="Arial" w:eastAsia="Times New Roman" w:hAnsi="Arial" w:cs="Arial"/>
+                <w:b/>
+                <w:bCs/>
+                <w:color w:val="000000"/>
+                <w:sz w:val="20"/>
+                <w:lang w:eastAsia="es-CO"/>
+              </w:rPr>
+            </w:pPr>
+            <w:r>
+              <w:rPr>
+                <w:rFonts w:ascii="Arial" w:eastAsia="Times New Roman" w:hAnsi="Arial" w:cs="Arial"/>
+                <w:b/>
+                <w:bCs/>
+                <w:color w:val="000000"/>
+                <w:sz w:val="20"/>
+                <w:lang w:eastAsia="es-CO"/>
+              </w:rPr>
+              <w:t xml:space="preserve">Prueba </w:t>
+            </w:r>
+            <w:r>
+              <w:rPr>
+                <w:rFonts w:ascii="Arial" w:eastAsia="Times New Roman" w:hAnsi="Arial" w:cs="Arial"/>
+                <w:b/>
+                <w:bCs/>
+                <w:color w:val="000000"/>
+                <w:sz w:val="20"/>
+                <w:lang w:eastAsia="es-CO"/>
+              </w:rPr>
+              <w:t>2</w:t>
+            </w:r>
+          </w:p>
+        </w:tc>
+      </w:tr>
+      <w:tr>
+        <w:trPr>
+          <w:trHeight w:val="116"/>
+          <w:jc w:val="center"/>
+        </w:trPr>
+        <w:tc>
+          <w:tcPr>
+            <w:tcW w:w="10764" w:type="dxa"/>
+            <w:gridSpan w:val="5"/>
+            <w:tcBorders>
+              <w:top w:val="single" w:sz="8" w:space="0" w:color="000000"/>
+              <w:left w:val="single" w:sz="8" w:space="0" w:color="000000"/>
+              <w:bottom w:val="single" w:sz="8" w:space="0" w:color="000000"/>
+              <w:right w:val="single" w:sz="8" w:space="0" w:color="000000"/>
+            </w:tcBorders>
+          </w:tcPr>
+          <w:p>
+            <w:pPr>
+              <w:spacing w:after="0" w:line="240" w:lineRule="auto"/>
+              <w:rPr>
+                <w:rFonts w:ascii="Arial" w:eastAsia="Times New Roman" w:hAnsi="Arial" w:cs="Arial"/>
+                <w:b/>
+                <w:bCs/>
+                <w:color w:val="000000"/>
+                <w:sz w:val="20"/>
+                <w:lang w:eastAsia="es-CO"/>
+              </w:rPr>
+            </w:pPr>
+            <w:r>
+              <w:rPr>
+                <w:rFonts w:ascii="Arial" w:eastAsia="Times New Roman" w:hAnsi="Arial" w:cs="Arial"/>
+                <w:b/>
+                <w:bCs/>
+                <w:color w:val="000000"/>
+                <w:sz w:val="20"/>
+                <w:lang w:eastAsia="es-CO"/>
+              </w:rPr>
+              <w:t xml:space="preserve">Objetivo de la Prueba:  </w:t>
+            </w:r>
+            <w:r>
+              <w:rPr>
+                <w:rFonts w:ascii="Arial" w:eastAsia="Times New Roman" w:hAnsi="Arial" w:cs="Arial"/>
+                <w:bCs/>
+                <w:color w:val="000000"/>
+                <w:sz w:val="20"/>
+                <w:lang w:eastAsia="es-CO"/>
+              </w:rPr>
+              <w:t>Verificar que al crear un</w:t>
+            </w:r>
+            <w:r>
+              <w:rPr>
+                <w:rFonts w:ascii="Arial" w:eastAsia="Times New Roman" w:hAnsi="Arial" w:cs="Arial"/>
+                <w:bCs/>
+                <w:color w:val="000000"/>
+                <w:sz w:val="20"/>
+                <w:lang w:eastAsia="es-CO"/>
+              </w:rPr>
+              <w:t>a galaxia</w:t>
+            </w:r>
+            <w:bookmarkStart w:id="0" w:name="_GoBack"/>
+            <w:bookmarkEnd w:id="0"/>
+            <w:r>
+              <w:rPr>
+                <w:rFonts w:ascii="Arial" w:eastAsia="Times New Roman" w:hAnsi="Arial" w:cs="Arial"/>
+                <w:bCs/>
+                <w:color w:val="000000"/>
+                <w:sz w:val="20"/>
+                <w:lang w:eastAsia="es-CO"/>
+              </w:rPr>
+              <w:t xml:space="preserve"> asignan </w:t>
+            </w:r>
+            <w:r>
+              <w:rPr>
+                <w:rFonts w:ascii="Arial" w:eastAsia="Times New Roman" w:hAnsi="Arial" w:cs="Arial"/>
+                <w:bCs/>
+                <w:color w:val="000000"/>
+                <w:sz w:val="20"/>
+                <w:lang w:eastAsia="es-CO"/>
+              </w:rPr>
+              <w:t>el nombre</w:t>
+            </w:r>
+            <w:r>
+              <w:rPr>
+                <w:rFonts w:ascii="Arial" w:eastAsia="Times New Roman" w:hAnsi="Arial" w:cs="Arial"/>
+                <w:bCs/>
+                <w:color w:val="000000"/>
+                <w:sz w:val="20"/>
+                <w:lang w:eastAsia="es-CO"/>
+              </w:rPr>
+              <w:t xml:space="preserve"> de manera correcta.</w:t>
+            </w:r>
+          </w:p>
+        </w:tc>
+      </w:tr>
+      <w:tr>
+        <w:trPr>
+          <w:trHeight w:hRule="exact" w:val="358"/>
+          <w:jc w:val="center"/>
+        </w:trPr>
+        <w:tc>
+          <w:tcPr>
+            <w:tcW w:w="1455" w:type="dxa"/>
+            <w:tcBorders>
+              <w:top w:val="single" w:sz="8" w:space="0" w:color="000000"/>
+              <w:left w:val="single" w:sz="8" w:space="0" w:color="000000"/>
+              <w:bottom w:val="single" w:sz="8" w:space="0" w:color="000000"/>
+              <w:right w:val="single" w:sz="8" w:space="0" w:color="000000"/>
+            </w:tcBorders>
+            <w:tcMar>
+              <w:top w:w="100" w:type="dxa"/>
+              <w:left w:w="100" w:type="dxa"/>
+              <w:bottom w:w="100" w:type="dxa"/>
+              <w:right w:w="100" w:type="dxa"/>
+            </w:tcMar>
+          </w:tcPr>
+          <w:p>
+            <w:pPr>
+              <w:spacing w:after="0" w:line="240" w:lineRule="auto"/>
+              <w:jc w:val="center"/>
+              <w:rPr>
+                <w:rFonts w:ascii="Arial" w:eastAsia="Times New Roman" w:hAnsi="Arial" w:cs="Arial"/>
+                <w:b/>
+                <w:sz w:val="20"/>
+                <w:lang w:eastAsia="es-CO"/>
+              </w:rPr>
+            </w:pPr>
+            <w:r>
+              <w:rPr>
+                <w:rFonts w:ascii="Arial" w:eastAsia="Times New Roman" w:hAnsi="Arial" w:cs="Arial"/>
+                <w:b/>
+                <w:sz w:val="20"/>
+                <w:lang w:eastAsia="es-CO"/>
+              </w:rPr>
+              <w:t>Clase</w:t>
+            </w:r>
+          </w:p>
+        </w:tc>
+        <w:tc>
+          <w:tcPr>
+            <w:tcW w:w="2526" w:type="dxa"/>
+            <w:tcBorders>
+              <w:top w:val="single" w:sz="8" w:space="0" w:color="000000"/>
+              <w:left w:val="single" w:sz="8" w:space="0" w:color="000000"/>
+              <w:bottom w:val="single" w:sz="8" w:space="0" w:color="000000"/>
+              <w:right w:val="single" w:sz="8" w:space="0" w:color="000000"/>
+            </w:tcBorders>
+            <w:tcMar>
+              <w:top w:w="100" w:type="dxa"/>
+              <w:left w:w="100" w:type="dxa"/>
+              <w:bottom w:w="100" w:type="dxa"/>
+              <w:right w:w="100" w:type="dxa"/>
+            </w:tcMar>
+          </w:tcPr>
+          <w:p>
+            <w:pPr>
+              <w:spacing w:after="0" w:line="240" w:lineRule="auto"/>
+              <w:jc w:val="center"/>
+              <w:rPr>
+                <w:rFonts w:ascii="Arial" w:eastAsia="Times New Roman" w:hAnsi="Arial" w:cs="Arial"/>
+                <w:b/>
+                <w:sz w:val="20"/>
+                <w:lang w:eastAsia="es-CO"/>
+              </w:rPr>
+            </w:pPr>
+            <w:r>
+              <w:rPr>
+                <w:rFonts w:ascii="Arial" w:eastAsia="Times New Roman" w:hAnsi="Arial" w:cs="Arial"/>
+                <w:b/>
+                <w:sz w:val="20"/>
+                <w:lang w:eastAsia="es-CO"/>
+              </w:rPr>
+              <w:t>Método</w:t>
+            </w:r>
+          </w:p>
+        </w:tc>
+        <w:tc>
+          <w:tcPr>
+            <w:tcW w:w="1728" w:type="dxa"/>
+            <w:tcBorders>
+              <w:top w:val="single" w:sz="8" w:space="0" w:color="000000"/>
+              <w:left w:val="single" w:sz="8" w:space="0" w:color="000000"/>
+              <w:bottom w:val="single" w:sz="8" w:space="0" w:color="000000"/>
+              <w:right w:val="single" w:sz="8" w:space="0" w:color="000000"/>
+            </w:tcBorders>
+            <w:tcMar>
+              <w:top w:w="100" w:type="dxa"/>
+              <w:left w:w="100" w:type="dxa"/>
+              <w:bottom w:w="100" w:type="dxa"/>
+              <w:right w:w="100" w:type="dxa"/>
+            </w:tcMar>
+          </w:tcPr>
+          <w:p>
+            <w:pPr>
+              <w:spacing w:after="0" w:line="240" w:lineRule="auto"/>
+              <w:jc w:val="center"/>
+              <w:rPr>
+                <w:rFonts w:ascii="Arial" w:eastAsia="Times New Roman" w:hAnsi="Arial" w:cs="Arial"/>
+                <w:b/>
+                <w:sz w:val="20"/>
+                <w:lang w:eastAsia="es-CO"/>
+              </w:rPr>
+            </w:pPr>
+            <w:r>
+              <w:rPr>
+                <w:rFonts w:ascii="Arial" w:eastAsia="Times New Roman" w:hAnsi="Arial" w:cs="Arial"/>
+                <w:b/>
+                <w:sz w:val="20"/>
+                <w:lang w:eastAsia="es-CO"/>
+              </w:rPr>
+              <w:t>Escenario</w:t>
+            </w:r>
+          </w:p>
+        </w:tc>
+        <w:tc>
+          <w:tcPr>
+            <w:tcW w:w="1741" w:type="dxa"/>
+            <w:tcBorders>
+              <w:top w:val="single" w:sz="8" w:space="0" w:color="000000"/>
+              <w:left w:val="single" w:sz="8" w:space="0" w:color="000000"/>
+              <w:bottom w:val="single" w:sz="8" w:space="0" w:color="000000"/>
+              <w:right w:val="single" w:sz="8" w:space="0" w:color="000000"/>
+            </w:tcBorders>
+          </w:tcPr>
+          <w:p>
+            <w:pPr>
+              <w:spacing w:after="0" w:line="240" w:lineRule="auto"/>
+              <w:jc w:val="center"/>
+              <w:rPr>
+                <w:rFonts w:ascii="Arial" w:eastAsia="Times New Roman" w:hAnsi="Arial" w:cs="Arial"/>
+                <w:b/>
+                <w:sz w:val="20"/>
+                <w:lang w:eastAsia="es-CO"/>
+              </w:rPr>
+            </w:pPr>
+            <w:r>
+              <w:rPr>
+                <w:rFonts w:ascii="Arial" w:eastAsia="Times New Roman" w:hAnsi="Arial" w:cs="Arial"/>
+                <w:b/>
+                <w:sz w:val="20"/>
+                <w:lang w:eastAsia="es-CO"/>
+              </w:rPr>
+              <w:t>Entrada</w:t>
+            </w:r>
+          </w:p>
+        </w:tc>
+        <w:tc>
+          <w:tcPr>
+            <w:tcW w:w="3312" w:type="dxa"/>
+            <w:tcBorders>
+              <w:top w:val="single" w:sz="8" w:space="0" w:color="000000"/>
+              <w:left w:val="single" w:sz="8" w:space="0" w:color="000000"/>
+              <w:bottom w:val="single" w:sz="8" w:space="0" w:color="000000"/>
+              <w:right w:val="single" w:sz="8" w:space="0" w:color="000000"/>
+            </w:tcBorders>
+          </w:tcPr>
+          <w:p>
+            <w:pPr>
+              <w:spacing w:after="0" w:line="240" w:lineRule="auto"/>
+              <w:jc w:val="center"/>
+              <w:rPr>
+                <w:rFonts w:ascii="Arial" w:eastAsia="Times New Roman" w:hAnsi="Arial" w:cs="Arial"/>
+                <w:b/>
+                <w:sz w:val="20"/>
+                <w:lang w:eastAsia="es-CO"/>
+              </w:rPr>
+            </w:pPr>
+            <w:r>
+              <w:rPr>
+                <w:rFonts w:ascii="Arial" w:eastAsia="Times New Roman" w:hAnsi="Arial" w:cs="Arial"/>
+                <w:b/>
+                <w:sz w:val="20"/>
+                <w:lang w:eastAsia="es-CO"/>
+              </w:rPr>
+              <w:t>Resultados</w:t>
+            </w:r>
+          </w:p>
+        </w:tc>
+      </w:tr>
+      <w:tr>
+        <w:trPr>
+          <w:trHeight w:hRule="exact" w:val="762"/>
+          <w:jc w:val="center"/>
+        </w:trPr>
+        <w:tc>
+          <w:tcPr>
+            <w:tcW w:w="1455" w:type="dxa"/>
+            <w:tcBorders>
+              <w:top w:val="single" w:sz="8" w:space="0" w:color="000000"/>
+              <w:left w:val="single" w:sz="8" w:space="0" w:color="000000"/>
+              <w:bottom w:val="single" w:sz="8" w:space="0" w:color="000000"/>
+              <w:right w:val="single" w:sz="8" w:space="0" w:color="000000"/>
+            </w:tcBorders>
+            <w:tcMar>
+              <w:top w:w="100" w:type="dxa"/>
+              <w:left w:w="100" w:type="dxa"/>
+              <w:bottom w:w="100" w:type="dxa"/>
+              <w:right w:w="100" w:type="dxa"/>
+            </w:tcMar>
+          </w:tcPr>
+          <w:p>
+            <w:pPr>
+              <w:spacing w:after="0" w:line="240" w:lineRule="auto"/>
+              <w:jc w:val="center"/>
+              <w:rPr>
+                <w:rFonts w:ascii="Arial" w:eastAsia="Times New Roman" w:hAnsi="Arial" w:cs="Arial"/>
+                <w:sz w:val="20"/>
+                <w:lang w:eastAsia="es-CO"/>
+              </w:rPr>
+            </w:pPr>
+            <w:r>
+              <w:rPr>
+                <w:rFonts w:ascii="Arial" w:eastAsia="Times New Roman" w:hAnsi="Arial" w:cs="Arial"/>
+                <w:sz w:val="20"/>
+                <w:lang w:eastAsia="es-CO"/>
+              </w:rPr>
+              <w:t>Galaxy</w:t>
+            </w:r>
+          </w:p>
+        </w:tc>
+        <w:tc>
+          <w:tcPr>
+            <w:tcW w:w="2526" w:type="dxa"/>
+            <w:tcBorders>
+              <w:top w:val="single" w:sz="8" w:space="0" w:color="000000"/>
+              <w:left w:val="single" w:sz="8" w:space="0" w:color="000000"/>
+              <w:bottom w:val="single" w:sz="8" w:space="0" w:color="000000"/>
+              <w:right w:val="single" w:sz="8" w:space="0" w:color="000000"/>
+            </w:tcBorders>
+            <w:tcMar>
+              <w:top w:w="100" w:type="dxa"/>
+              <w:left w:w="100" w:type="dxa"/>
+              <w:bottom w:w="100" w:type="dxa"/>
+              <w:right w:w="100" w:type="dxa"/>
+            </w:tcMar>
+          </w:tcPr>
+          <w:p>
+            <w:pPr>
+              <w:spacing w:after="0" w:line="240" w:lineRule="auto"/>
+              <w:jc w:val="center"/>
+              <w:rPr>
+                <w:rFonts w:ascii="Arial" w:eastAsia="Times New Roman" w:hAnsi="Arial" w:cs="Arial"/>
+                <w:sz w:val="20"/>
+                <w:lang w:eastAsia="es-CO"/>
+              </w:rPr>
+            </w:pPr>
+            <w:proofErr w:type="spellStart"/>
+            <w:proofErr w:type="gramStart"/>
+            <w:r>
+              <w:rPr>
+                <w:rFonts w:ascii="Arial" w:eastAsia="Times New Roman" w:hAnsi="Arial" w:cs="Arial"/>
+                <w:sz w:val="20"/>
+                <w:lang w:eastAsia="es-CO"/>
+              </w:rPr>
+              <w:t>testGetN</w:t>
+            </w:r>
+            <w:r>
+              <w:rPr>
+                <w:rFonts w:ascii="Arial" w:eastAsia="Times New Roman" w:hAnsi="Arial" w:cs="Arial"/>
+                <w:sz w:val="20"/>
+                <w:lang w:eastAsia="es-CO"/>
+              </w:rPr>
+              <w:t>umPlanets</w:t>
+            </w:r>
+            <w:proofErr w:type="spellEnd"/>
+            <w:r>
+              <w:rPr>
+                <w:rFonts w:ascii="Arial" w:eastAsia="Times New Roman" w:hAnsi="Arial" w:cs="Arial"/>
+                <w:sz w:val="20"/>
+                <w:lang w:eastAsia="es-CO"/>
+              </w:rPr>
+              <w:t>(</w:t>
+            </w:r>
+            <w:proofErr w:type="gramEnd"/>
+            <w:r>
+              <w:rPr>
+                <w:rFonts w:ascii="Arial" w:eastAsia="Times New Roman" w:hAnsi="Arial" w:cs="Arial"/>
+                <w:sz w:val="20"/>
+                <w:lang w:eastAsia="es-CO"/>
+              </w:rPr>
+              <w:t>)</w:t>
+            </w:r>
+          </w:p>
+        </w:tc>
+        <w:tc>
+          <w:tcPr>
+            <w:tcW w:w="1728" w:type="dxa"/>
+            <w:tcBorders>
+              <w:top w:val="single" w:sz="8" w:space="0" w:color="000000"/>
+              <w:left w:val="single" w:sz="8" w:space="0" w:color="000000"/>
+              <w:bottom w:val="single" w:sz="8" w:space="0" w:color="000000"/>
+              <w:right w:val="single" w:sz="8" w:space="0" w:color="000000"/>
+            </w:tcBorders>
+            <w:tcMar>
+              <w:top w:w="100" w:type="dxa"/>
+              <w:left w:w="100" w:type="dxa"/>
+              <w:bottom w:w="100" w:type="dxa"/>
+              <w:right w:w="100" w:type="dxa"/>
+            </w:tcMar>
+          </w:tcPr>
+          <w:p>
+            <w:pPr>
+              <w:spacing w:after="0" w:line="240" w:lineRule="auto"/>
+              <w:rPr>
+                <w:rFonts w:ascii="Arial" w:eastAsia="Times New Roman" w:hAnsi="Arial" w:cs="Arial"/>
+                <w:sz w:val="20"/>
+                <w:lang w:eastAsia="es-CO"/>
+              </w:rPr>
+            </w:pPr>
+            <w:r>
+              <w:rPr>
+                <w:rFonts w:ascii="Arial" w:eastAsia="Times New Roman" w:hAnsi="Arial" w:cs="Arial"/>
+                <w:sz w:val="20"/>
+                <w:lang w:eastAsia="es-CO"/>
+              </w:rPr>
+              <w:t>setupEscenary1</w:t>
+            </w:r>
+          </w:p>
+        </w:tc>
+        <w:tc>
+          <w:tcPr>
+            <w:tcW w:w="1741" w:type="dxa"/>
+            <w:tcBorders>
+              <w:top w:val="single" w:sz="8" w:space="0" w:color="000000"/>
+              <w:left w:val="single" w:sz="8" w:space="0" w:color="000000"/>
+              <w:bottom w:val="single" w:sz="8" w:space="0" w:color="000000"/>
+              <w:right w:val="single" w:sz="8" w:space="0" w:color="000000"/>
+            </w:tcBorders>
+          </w:tcPr>
+          <w:p>
+            <w:pPr>
+              <w:spacing w:after="0" w:line="240" w:lineRule="auto"/>
+              <w:jc w:val="center"/>
+              <w:rPr>
+                <w:rFonts w:ascii="Arial" w:eastAsia="Times New Roman" w:hAnsi="Arial" w:cs="Arial"/>
+                <w:sz w:val="20"/>
+                <w:lang w:eastAsia="es-CO"/>
+              </w:rPr>
+            </w:pPr>
+            <w:r>
+              <w:rPr>
+                <w:rFonts w:ascii="Arial" w:eastAsia="Times New Roman" w:hAnsi="Arial" w:cs="Arial"/>
+                <w:sz w:val="20"/>
+                <w:lang w:eastAsia="es-CO"/>
+              </w:rPr>
+              <w:t>ninguno</w:t>
+            </w:r>
+          </w:p>
+        </w:tc>
+        <w:tc>
+          <w:tcPr>
+            <w:tcW w:w="3312" w:type="dxa"/>
+            <w:tcBorders>
+              <w:top w:val="single" w:sz="8" w:space="0" w:color="000000"/>
+              <w:left w:val="single" w:sz="8" w:space="0" w:color="000000"/>
+              <w:bottom w:val="single" w:sz="8" w:space="0" w:color="000000"/>
+              <w:right w:val="single" w:sz="8" w:space="0" w:color="000000"/>
+            </w:tcBorders>
+          </w:tcPr>
+          <w:p>
+            <w:pPr>
+              <w:spacing w:after="0" w:line="240" w:lineRule="auto"/>
+              <w:rPr>
+                <w:rFonts w:ascii="Arial" w:eastAsia="Times New Roman" w:hAnsi="Arial" w:cs="Arial"/>
+                <w:sz w:val="20"/>
+                <w:lang w:eastAsia="es-CO"/>
+              </w:rPr>
+            </w:pPr>
+            <w:r>
+              <w:rPr>
+                <w:rFonts w:ascii="Arial" w:eastAsia="Times New Roman" w:hAnsi="Arial" w:cs="Arial"/>
+                <w:sz w:val="20"/>
+                <w:lang w:eastAsia="es-CO"/>
+              </w:rPr>
+              <w:t xml:space="preserve">La prueba es exitosa. El atributo </w:t>
+            </w:r>
+            <w:r>
+              <w:rPr>
+                <w:rFonts w:ascii="Arial" w:eastAsia="Times New Roman" w:hAnsi="Arial" w:cs="Arial"/>
+                <w:sz w:val="20"/>
+                <w:lang w:eastAsia="es-CO"/>
+              </w:rPr>
+              <w:t>número de planetas</w:t>
+            </w:r>
+            <w:r>
+              <w:rPr>
+                <w:rFonts w:ascii="Arial" w:eastAsia="Times New Roman" w:hAnsi="Arial" w:cs="Arial"/>
+                <w:sz w:val="20"/>
+                <w:lang w:eastAsia="es-CO"/>
+              </w:rPr>
+              <w:t xml:space="preserve"> </w:t>
+            </w:r>
+            <w:r>
+              <w:rPr>
+                <w:rFonts w:ascii="Arial" w:eastAsia="Times New Roman" w:hAnsi="Arial" w:cs="Arial"/>
+                <w:sz w:val="20"/>
+                <w:lang w:eastAsia="es-CO"/>
+              </w:rPr>
+              <w:t>se ha asignado correctamente.</w:t>
+            </w:r>
+          </w:p>
+        </w:tc>
+      </w:tr>
+    </w:tbl>
+    <w:p>
+      <w:pPr>
+        <w:rPr>
+          <w:rFonts w:ascii="Arial" w:hAnsi="Arial" w:cs="Arial"/>
+          <w:b/>
+          <w:sz w:val="24"/>
         </w:rPr>
       </w:pPr>
     </w:p>
@@ -4609,6 +6368,7 @@
         <w:docPartUnique/>
       </w:docPartObj>
     </w:sdtPr>
+    <w:sdtEndPr/>
     <w:sdtContent>
       <w:p>
         <w:pPr>
@@ -4792,6 +6552,7 @@
     <w:lsdException w:name="HTML Sample" w:semiHidden="1" w:unhideWhenUsed="1"/>
     <w:lsdException w:name="HTML Typewriter" w:semiHidden="1" w:unhideWhenUsed="1"/>
     <w:lsdException w:name="HTML Variable" w:semiHidden="1" w:unhideWhenUsed="1"/>
+    <w:lsdException w:name="Normal Table" w:semiHidden="1" w:unhideWhenUsed="1"/>
     <w:lsdException w:name="annotation subject" w:semiHidden="1" w:unhideWhenUsed="1"/>
     <w:lsdException w:name="No List" w:semiHidden="1" w:unhideWhenUsed="1"/>
     <w:lsdException w:name="Outline List 1" w:semiHidden="1" w:unhideWhenUsed="1"/>
@@ -4838,8 +6599,10 @@
     <w:lsdException w:name="Table Subtle 2" w:semiHidden="1" w:unhideWhenUsed="1"/>
     <w:lsdException w:name="Table Web 1" w:semiHidden="1" w:unhideWhenUsed="1"/>
     <w:lsdException w:name="Table Web 2" w:semiHidden="1" w:unhideWhenUsed="1"/>
+    <w:lsdException w:name="Table Web 3" w:semiHidden="1" w:unhideWhenUsed="1"/>
     <w:lsdException w:name="Balloon Text" w:semiHidden="1" w:unhideWhenUsed="1"/>
     <w:lsdException w:name="Table Grid" w:uiPriority="39"/>
+    <w:lsdException w:name="Table Theme" w:semiHidden="1" w:unhideWhenUsed="1"/>
     <w:lsdException w:name="Placeholder Text" w:semiHidden="1"/>
     <w:lsdException w:name="No Spacing" w:uiPriority="1" w:qFormat="1"/>
     <w:lsdException w:name="Light Shading" w:uiPriority="60"/>

</xml_diff>